<commit_message>
Docu EJe 2 + arreglo CSS
</commit_message>
<xml_diff>
--- a/Ejercicio-03/Documentacion.docx
+++ b/Ejercicio-03/Documentacion.docx
@@ -561,13 +561,8 @@
           <w:numId w:val="2"/>
         </w:numPr>
       </w:pPr>
-      <w:proofErr w:type="spellStart"/>
-      <w:r>
-        <w:t>Enter</w:t>
-      </w:r>
-      <w:proofErr w:type="spellEnd"/>
-      <w:r>
-        <w:t xml:space="preserve"> -&gt; Igual</w:t>
+      <w:r>
+        <w:t>Enter -&gt; Igual</w:t>
       </w:r>
     </w:p>
     <w:p>
@@ -602,13 +597,8 @@
           <w:numId w:val="2"/>
         </w:numPr>
       </w:pPr>
-      <w:proofErr w:type="spellStart"/>
-      <w:r>
-        <w:t>Delete</w:t>
-      </w:r>
-      <w:proofErr w:type="spellEnd"/>
-      <w:r>
-        <w:t xml:space="preserve"> -&gt; Borrar lo situado en la memoria</w:t>
+      <w:r>
+        <w:t>Delete -&gt; Borrar lo situado en la memoria</w:t>
       </w:r>
     </w:p>
     <w:p>
@@ -620,15 +610,7 @@
         </w:numPr>
       </w:pPr>
       <w:r>
-        <w:t xml:space="preserve">N o n -&gt; </w:t>
-      </w:r>
-      <w:proofErr w:type="spellStart"/>
-      <w:r>
-        <w:t>Boton</w:t>
-      </w:r>
-      <w:proofErr w:type="spellEnd"/>
-      <w:r>
-        <w:t xml:space="preserve"> M+</w:t>
+        <w:t>N o n -&gt; Boton M+</w:t>
       </w:r>
     </w:p>
     <w:p>
@@ -640,15 +622,7 @@
         </w:numPr>
       </w:pPr>
       <w:r>
-        <w:t xml:space="preserve">M o m -&gt; </w:t>
-      </w:r>
-      <w:proofErr w:type="spellStart"/>
-      <w:r>
-        <w:t>Boton</w:t>
-      </w:r>
-      <w:proofErr w:type="spellEnd"/>
-      <w:r>
-        <w:t xml:space="preserve"> MRC</w:t>
+        <w:t>M o m -&gt; Boton MRC</w:t>
       </w:r>
     </w:p>
     <w:p>
@@ -660,15 +634,7 @@
         </w:numPr>
       </w:pPr>
       <w:r>
-        <w:t xml:space="preserve">B o b -&gt; </w:t>
-      </w:r>
-      <w:proofErr w:type="spellStart"/>
-      <w:r>
-        <w:t>Boton</w:t>
-      </w:r>
-      <w:proofErr w:type="spellEnd"/>
-      <w:r>
-        <w:t xml:space="preserve"> M-</w:t>
+        <w:t>B o b -&gt; Boton M-</w:t>
       </w:r>
     </w:p>
     <w:p>
@@ -680,13 +646,8 @@
         </w:numPr>
       </w:pPr>
       <w:r>
-        <w:t xml:space="preserve">R o r -&gt; </w:t>
-      </w:r>
-      <w:proofErr w:type="spellStart"/>
-      <w:r>
-        <w:t>Raiz</w:t>
-      </w:r>
-      <w:proofErr w:type="spellEnd"/>
+        <w:t>R o r -&gt; Raiz</w:t>
+      </w:r>
     </w:p>
     <w:p>
       <w:pPr>
@@ -733,13 +694,8 @@
         </w:numPr>
       </w:pPr>
       <w:r>
-        <w:t xml:space="preserve">*  -&gt; </w:t>
-      </w:r>
-      <w:proofErr w:type="spellStart"/>
-      <w:r>
-        <w:t>Multiplicacion</w:t>
-      </w:r>
-      <w:proofErr w:type="spellEnd"/>
+        <w:t>*  -&gt; Multiplicacion</w:t>
+      </w:r>
     </w:p>
     <w:p>
       <w:pPr>
@@ -750,13 +706,8 @@
         </w:numPr>
       </w:pPr>
       <w:r>
-        <w:t xml:space="preserve">/  -&gt; </w:t>
-      </w:r>
-      <w:proofErr w:type="spellStart"/>
-      <w:r>
-        <w:t>Division</w:t>
-      </w:r>
-      <w:proofErr w:type="spellEnd"/>
+        <w:t>/  -&gt; Division</w:t>
+      </w:r>
     </w:p>
     <w:p>
       <w:pPr>
@@ -780,6 +731,262 @@
       </w:pPr>
       <w:r>
         <w:t>-  -&gt; Resta</w:t>
+      </w:r>
+    </w:p>
+    <w:p>
+      <w:pPr>
+        <w:pStyle w:val="Ttulo2"/>
+      </w:pPr>
+      <w:r>
+        <w:t>VALIDADAORES</w:t>
+      </w:r>
+    </w:p>
+    <w:p>
+      <w:r>
+        <w:drawing>
+          <wp:inline distT="0" distB="0" distL="0" distR="0" wp14:anchorId="3A04107B" wp14:editId="34463337">
+            <wp:extent cx="5400040" cy="2683510"/>
+            <wp:effectExtent l="0" t="0" r="0" b="2540"/>
+            <wp:docPr id="1" name="Imagen 1" descr="Interfaz de usuario gráfica, Texto, Aplicación, Correo electrónico&#10;&#10;Descripción generada automáticamente"/>
+            <wp:cNvGraphicFramePr>
+              <a:graphicFrameLocks xmlns:a="http://schemas.openxmlformats.org/drawingml/2006/main" noChangeAspect="1"/>
+            </wp:cNvGraphicFramePr>
+            <a:graphic xmlns:a="http://schemas.openxmlformats.org/drawingml/2006/main">
+              <a:graphicData uri="http://schemas.openxmlformats.org/drawingml/2006/picture">
+                <pic:pic xmlns:pic="http://schemas.openxmlformats.org/drawingml/2006/picture">
+                  <pic:nvPicPr>
+                    <pic:cNvPr id="1" name="Imagen 1" descr="Interfaz de usuario gráfica, Texto, Aplicación, Correo electrónico&#10;&#10;Descripción generada automáticamente"/>
+                    <pic:cNvPicPr/>
+                  </pic:nvPicPr>
+                  <pic:blipFill>
+                    <a:blip r:embed="rId6"/>
+                    <a:stretch>
+                      <a:fillRect/>
+                    </a:stretch>
+                  </pic:blipFill>
+                  <pic:spPr>
+                    <a:xfrm>
+                      <a:off x="0" y="0"/>
+                      <a:ext cx="5400040" cy="2683510"/>
+                    </a:xfrm>
+                    <a:prstGeom prst="rect">
+                      <a:avLst/>
+                    </a:prstGeom>
+                  </pic:spPr>
+                </pic:pic>
+              </a:graphicData>
+            </a:graphic>
+          </wp:inline>
+        </w:drawing>
+      </w:r>
+    </w:p>
+    <w:p>
+      <w:r>
+        <w:lastRenderedPageBreak/>
+        <w:drawing>
+          <wp:inline distT="0" distB="0" distL="0" distR="0" wp14:anchorId="2E2C4D5C" wp14:editId="142B12CA">
+            <wp:extent cx="5400040" cy="3305810"/>
+            <wp:effectExtent l="0" t="0" r="0" b="8890"/>
+            <wp:docPr id="2" name="Imagen 2" descr="Interfaz de usuario gráfica, Texto, Aplicación&#10;&#10;Descripción generada automáticamente"/>
+            <wp:cNvGraphicFramePr>
+              <a:graphicFrameLocks xmlns:a="http://schemas.openxmlformats.org/drawingml/2006/main" noChangeAspect="1"/>
+            </wp:cNvGraphicFramePr>
+            <a:graphic xmlns:a="http://schemas.openxmlformats.org/drawingml/2006/main">
+              <a:graphicData uri="http://schemas.openxmlformats.org/drawingml/2006/picture">
+                <pic:pic xmlns:pic="http://schemas.openxmlformats.org/drawingml/2006/picture">
+                  <pic:nvPicPr>
+                    <pic:cNvPr id="2" name="Imagen 2" descr="Interfaz de usuario gráfica, Texto, Aplicación&#10;&#10;Descripción generada automáticamente"/>
+                    <pic:cNvPicPr/>
+                  </pic:nvPicPr>
+                  <pic:blipFill>
+                    <a:blip r:embed="rId7"/>
+                    <a:stretch>
+                      <a:fillRect/>
+                    </a:stretch>
+                  </pic:blipFill>
+                  <pic:spPr>
+                    <a:xfrm>
+                      <a:off x="0" y="0"/>
+                      <a:ext cx="5400040" cy="3305810"/>
+                    </a:xfrm>
+                    <a:prstGeom prst="rect">
+                      <a:avLst/>
+                    </a:prstGeom>
+                  </pic:spPr>
+                </pic:pic>
+              </a:graphicData>
+            </a:graphic>
+          </wp:inline>
+        </w:drawing>
+      </w:r>
+    </w:p>
+    <w:p>
+      <w:r>
+        <w:drawing>
+          <wp:inline distT="0" distB="0" distL="0" distR="0" wp14:anchorId="58222902" wp14:editId="383677CB">
+            <wp:extent cx="5400040" cy="3350260"/>
+            <wp:effectExtent l="0" t="0" r="0" b="2540"/>
+            <wp:docPr id="3" name="Imagen 3" descr="Interfaz de usuario gráfica, Aplicación&#10;&#10;Descripción generada automáticamente"/>
+            <wp:cNvGraphicFramePr>
+              <a:graphicFrameLocks xmlns:a="http://schemas.openxmlformats.org/drawingml/2006/main" noChangeAspect="1"/>
+            </wp:cNvGraphicFramePr>
+            <a:graphic xmlns:a="http://schemas.openxmlformats.org/drawingml/2006/main">
+              <a:graphicData uri="http://schemas.openxmlformats.org/drawingml/2006/picture">
+                <pic:pic xmlns:pic="http://schemas.openxmlformats.org/drawingml/2006/picture">
+                  <pic:nvPicPr>
+                    <pic:cNvPr id="3" name="Imagen 3" descr="Interfaz de usuario gráfica, Aplicación&#10;&#10;Descripción generada automáticamente"/>
+                    <pic:cNvPicPr/>
+                  </pic:nvPicPr>
+                  <pic:blipFill>
+                    <a:blip r:embed="rId8"/>
+                    <a:stretch>
+                      <a:fillRect/>
+                    </a:stretch>
+                  </pic:blipFill>
+                  <pic:spPr>
+                    <a:xfrm>
+                      <a:off x="0" y="0"/>
+                      <a:ext cx="5400040" cy="3350260"/>
+                    </a:xfrm>
+                    <a:prstGeom prst="rect">
+                      <a:avLst/>
+                    </a:prstGeom>
+                  </pic:spPr>
+                </pic:pic>
+              </a:graphicData>
+            </a:graphic>
+          </wp:inline>
+        </w:drawing>
+      </w:r>
+    </w:p>
+    <w:p>
+      <w:r>
+        <w:lastRenderedPageBreak/>
+        <w:drawing>
+          <wp:inline distT="0" distB="0" distL="0" distR="0" wp14:anchorId="34C4B394" wp14:editId="23122889">
+            <wp:extent cx="5400040" cy="4690745"/>
+            <wp:effectExtent l="0" t="0" r="0" b="0"/>
+            <wp:docPr id="4" name="Imagen 4" descr="Imagen que contiene Texto&#10;&#10;Descripción generada automáticamente"/>
+            <wp:cNvGraphicFramePr>
+              <a:graphicFrameLocks xmlns:a="http://schemas.openxmlformats.org/drawingml/2006/main" noChangeAspect="1"/>
+            </wp:cNvGraphicFramePr>
+            <a:graphic xmlns:a="http://schemas.openxmlformats.org/drawingml/2006/main">
+              <a:graphicData uri="http://schemas.openxmlformats.org/drawingml/2006/picture">
+                <pic:pic xmlns:pic="http://schemas.openxmlformats.org/drawingml/2006/picture">
+                  <pic:nvPicPr>
+                    <pic:cNvPr id="4" name="Imagen 4" descr="Imagen que contiene Texto&#10;&#10;Descripción generada automáticamente"/>
+                    <pic:cNvPicPr/>
+                  </pic:nvPicPr>
+                  <pic:blipFill>
+                    <a:blip r:embed="rId9"/>
+                    <a:stretch>
+                      <a:fillRect/>
+                    </a:stretch>
+                  </pic:blipFill>
+                  <pic:spPr>
+                    <a:xfrm>
+                      <a:off x="0" y="0"/>
+                      <a:ext cx="5400040" cy="4690745"/>
+                    </a:xfrm>
+                    <a:prstGeom prst="rect">
+                      <a:avLst/>
+                    </a:prstGeom>
+                  </pic:spPr>
+                </pic:pic>
+              </a:graphicData>
+            </a:graphic>
+          </wp:inline>
+        </w:drawing>
+      </w:r>
+    </w:p>
+    <w:p>
+      <w:r>
+        <w:t xml:space="preserve">Todos los indicadores que salen en la imagen superior como “Info” son causados por el cierre de etiquetas. Por lo contrario, no muestra ningún tipo de advertencia ni error, como se puede observar en la parte final de la imagen. </w:t>
+      </w:r>
+    </w:p>
+    <w:p>
+      <w:r>
+        <w:lastRenderedPageBreak/>
+        <w:drawing>
+          <wp:inline distT="0" distB="0" distL="0" distR="0" wp14:anchorId="06D01881" wp14:editId="1E4884F8">
+            <wp:extent cx="5400040" cy="2872105"/>
+            <wp:effectExtent l="0" t="0" r="0" b="4445"/>
+            <wp:docPr id="5" name="Imagen 5" descr="Interfaz de usuario gráfica, Texto, Aplicación, Correo electrónico&#10;&#10;Descripción generada automáticamente"/>
+            <wp:cNvGraphicFramePr>
+              <a:graphicFrameLocks xmlns:a="http://schemas.openxmlformats.org/drawingml/2006/main" noChangeAspect="1"/>
+            </wp:cNvGraphicFramePr>
+            <a:graphic xmlns:a="http://schemas.openxmlformats.org/drawingml/2006/main">
+              <a:graphicData uri="http://schemas.openxmlformats.org/drawingml/2006/picture">
+                <pic:pic xmlns:pic="http://schemas.openxmlformats.org/drawingml/2006/picture">
+                  <pic:nvPicPr>
+                    <pic:cNvPr id="5" name="Imagen 5" descr="Interfaz de usuario gráfica, Texto, Aplicación, Correo electrónico&#10;&#10;Descripción generada automáticamente"/>
+                    <pic:cNvPicPr/>
+                  </pic:nvPicPr>
+                  <pic:blipFill>
+                    <a:blip r:embed="rId10"/>
+                    <a:stretch>
+                      <a:fillRect/>
+                    </a:stretch>
+                  </pic:blipFill>
+                  <pic:spPr>
+                    <a:xfrm>
+                      <a:off x="0" y="0"/>
+                      <a:ext cx="5400040" cy="2872105"/>
+                    </a:xfrm>
+                    <a:prstGeom prst="rect">
+                      <a:avLst/>
+                    </a:prstGeom>
+                  </pic:spPr>
+                </pic:pic>
+              </a:graphicData>
+            </a:graphic>
+          </wp:inline>
+        </w:drawing>
+      </w:r>
+      <w:r>
+        <w:tab/>
+      </w:r>
+      <w:r>
+        <w:drawing>
+          <wp:inline distT="0" distB="0" distL="0" distR="0" wp14:anchorId="2A26BF32" wp14:editId="746AF6BF">
+            <wp:extent cx="5400040" cy="5241925"/>
+            <wp:effectExtent l="0" t="0" r="0" b="0"/>
+            <wp:docPr id="6" name="Imagen 6" descr="Interfaz de usuario gráfica, Texto, Aplicación, Correo electrónico&#10;&#10;Descripción generada automáticamente"/>
+            <wp:cNvGraphicFramePr>
+              <a:graphicFrameLocks xmlns:a="http://schemas.openxmlformats.org/drawingml/2006/main" noChangeAspect="1"/>
+            </wp:cNvGraphicFramePr>
+            <a:graphic xmlns:a="http://schemas.openxmlformats.org/drawingml/2006/main">
+              <a:graphicData uri="http://schemas.openxmlformats.org/drawingml/2006/picture">
+                <pic:pic xmlns:pic="http://schemas.openxmlformats.org/drawingml/2006/picture">
+                  <pic:nvPicPr>
+                    <pic:cNvPr id="6" name="Imagen 6" descr="Interfaz de usuario gráfica, Texto, Aplicación, Correo electrónico&#10;&#10;Descripción generada automáticamente"/>
+                    <pic:cNvPicPr/>
+                  </pic:nvPicPr>
+                  <pic:blipFill>
+                    <a:blip r:embed="rId11"/>
+                    <a:stretch>
+                      <a:fillRect/>
+                    </a:stretch>
+                  </pic:blipFill>
+                  <pic:spPr>
+                    <a:xfrm>
+                      <a:off x="0" y="0"/>
+                      <a:ext cx="5400040" cy="5241925"/>
+                    </a:xfrm>
+                    <a:prstGeom prst="rect">
+                      <a:avLst/>
+                    </a:prstGeom>
+                  </pic:spPr>
+                </pic:pic>
+              </a:graphicData>
+            </a:graphic>
+          </wp:inline>
+        </w:drawing>
+      </w:r>
+    </w:p>
+    <w:p>
+      <w:r>
+        <w:t>La advertencia que se muestra en el CSS es causada por la herencia de los colores, en el código se muestra que es hereda de Body, que esta un nivel superior de main</w:t>
       </w:r>
     </w:p>
     <w:sectPr>
@@ -1428,6 +1635,28 @@
     <w:name w:val="Normal"/>
     <w:qFormat/>
   </w:style>
+  <w:style w:type="paragraph" w:styleId="Ttulo2">
+    <w:name w:val="heading 2"/>
+    <w:basedOn w:val="Normal"/>
+    <w:next w:val="Normal"/>
+    <w:link w:val="Ttulo2Car"/>
+    <w:uiPriority w:val="9"/>
+    <w:unhideWhenUsed/>
+    <w:qFormat/>
+    <w:rsid w:val="00684169"/>
+    <w:pPr>
+      <w:keepNext/>
+      <w:keepLines/>
+      <w:spacing w:before="40" w:after="0"/>
+      <w:outlineLvl w:val="1"/>
+    </w:pPr>
+    <w:rPr>
+      <w:rFonts w:asciiTheme="majorHAnsi" w:eastAsiaTheme="majorEastAsia" w:hAnsiTheme="majorHAnsi" w:cstheme="majorBidi"/>
+      <w:color w:val="2F5496" w:themeColor="accent1" w:themeShade="BF"/>
+      <w:sz w:val="26"/>
+      <w:szCs w:val="26"/>
+    </w:rPr>
+  </w:style>
   <w:style w:type="character" w:default="1" w:styleId="Fuentedeprrafopredeter">
     <w:name w:val="Default Paragraph Font"/>
     <w:uiPriority w:val="1"/>
@@ -1490,6 +1719,19 @@
       <w:ind w:left="720"/>
       <w:contextualSpacing/>
     </w:pPr>
+  </w:style>
+  <w:style w:type="character" w:customStyle="1" w:styleId="Ttulo2Car">
+    <w:name w:val="Título 2 Car"/>
+    <w:basedOn w:val="Fuentedeprrafopredeter"/>
+    <w:link w:val="Ttulo2"/>
+    <w:uiPriority w:val="9"/>
+    <w:rsid w:val="00684169"/>
+    <w:rPr>
+      <w:rFonts w:asciiTheme="majorHAnsi" w:eastAsiaTheme="majorEastAsia" w:hAnsiTheme="majorHAnsi" w:cstheme="majorBidi"/>
+      <w:color w:val="2F5496" w:themeColor="accent1" w:themeShade="BF"/>
+      <w:sz w:val="26"/>
+      <w:szCs w:val="26"/>
+    </w:rPr>
   </w:style>
 </w:styles>
 </file>

</xml_diff>